<commit_message>
Add ending music, some styles
</commit_message>
<xml_diff>
--- a/Импровизированное ТЗ.docx
+++ b/Импровизированное ТЗ.docx
@@ -2,6 +2,56 @@
 <file path=word/document.xml><?xml version="1.0" encoding="utf-8"?>
 <w:document xmlns:wpc="http://schemas.microsoft.com/office/word/2010/wordprocessingCanvas" xmlns:cx="http://schemas.microsoft.com/office/drawing/2014/chartex" xmlns:cx1="http://schemas.microsoft.com/office/drawing/2015/9/8/chartex" xmlns:cx2="http://schemas.microsoft.com/office/drawing/2015/10/21/chartex" xmlns:cx3="http://schemas.microsoft.com/office/drawing/2016/5/9/chartex" xmlns:cx4="http://schemas.microsoft.com/office/drawing/2016/5/10/chartex" xmlns:cx5="http://schemas.microsoft.com/office/drawing/2016/5/11/chartex" xmlns:cx6="http://schemas.microsoft.com/office/drawing/2016/5/12/chartex" xmlns:cx7="http://schemas.microsoft.com/office/drawing/2016/5/13/chartex" xmlns:cx8="http://schemas.microsoft.com/office/drawing/2016/5/14/chartex" xmlns:mc="http://schemas.openxmlformats.org/markup-compatibility/2006" xmlns:aink="http://schemas.microsoft.com/office/drawing/2016/ink" xmlns:am3d="http://schemas.microsoft.com/office/drawing/2017/model3d" xmlns:o="urn:schemas-microsoft-com:office:office" xmlns:r="http://schemas.openxmlformats.org/officeDocument/2006/relationships" xmlns:m="http://schemas.openxmlformats.org/officeDocument/2006/math" xmlns:v="urn:schemas-microsoft-com:vml" xmlns:wp14="http://schemas.microsoft.com/office/word/2010/wordprocessingDrawing" xmlns:wp="http://schemas.openxmlformats.org/drawingml/2006/wordprocessingDrawing" xmlns:w10="urn:schemas-microsoft-com:office:word" xmlns:w="http://schemas.openxmlformats.org/wordprocessingml/2006/main" xmlns:w14="http://schemas.microsoft.com/office/word/2010/wordml" xmlns:w15="http://schemas.microsoft.com/office/word/2012/wordml" xmlns:w16cex="http://schemas.microsoft.com/office/word/2018/wordml/cex" xmlns:w16cid="http://schemas.microsoft.com/office/word/2016/wordml/cid" xmlns:w16="http://schemas.microsoft.com/office/word/2018/wordml" xmlns:w16sdtdh="http://schemas.microsoft.com/office/word/2020/wordml/sdtdatahash" xmlns:w16se="http://schemas.microsoft.com/office/word/2015/wordml/symex" xmlns:wpg="http://schemas.microsoft.com/office/word/2010/wordprocessingGroup" xmlns:wpi="http://schemas.microsoft.com/office/word/2010/wordprocessingInk" xmlns:wne="http://schemas.microsoft.com/office/word/2006/wordml" xmlns:wps="http://schemas.microsoft.com/office/word/2010/wordprocessingShape" mc:Ignorable="w14 w15 w16se w16cid w16 w16cex w16sdtdh wp14">
   <w:body>
+    <w:p>
+      <w:pPr>
+        <w:numPr>
+          <w:ilvl w:val="0"/>
+          <w:numId w:val="2"/>
+        </w:numPr>
+        <w:spacing w:after="0" w:line="240" w:lineRule="auto"/>
+        <w:ind w:left="1020"/>
+        <w:rPr>
+          <w:rFonts w:ascii="Arial" w:eastAsia="Times New Roman" w:hAnsi="Arial" w:cs="Arial"/>
+          <w:color w:val="303233"/>
+          <w:sz w:val="21"/>
+          <w:szCs w:val="21"/>
+          <w:lang w:eastAsia="ru-RU"/>
+        </w:rPr>
+      </w:pPr>
+      <w:r>
+        <w:rPr>
+          <w:rFonts w:ascii="Arial" w:eastAsia="Times New Roman" w:hAnsi="Arial" w:cs="Arial"/>
+          <w:color w:val="303233"/>
+          <w:sz w:val="21"/>
+          <w:szCs w:val="21"/>
+          <w:bdr w:val="none" w:sz="0" w:space="0" w:color="auto" w:frame="1"/>
+          <w:lang w:eastAsia="ru-RU"/>
+        </w:rPr>
+        <w:t>Важно: в сопроводительном письме укажите ссылку на страницу (Github Pages, Codepen, JSFiddle и т.п.), на которой выводится ваше имя и название этой вакансии. При наведении курсора текст должен декорироваться (менять цвет, оформление, шрифт, и т.п.) в соответствии с вашим вкусом. При нажатии на кнопку мыши текст должен делаться невидимым, а при нажатии на пробел удаляться со страницы. Несоблюдение этого требования ведёт к отказу без рассмотрения последующих резюме.</w:t>
+      </w:r>
+    </w:p>
+    <w:p>
+      <w:pPr>
+        <w:ind w:left="720" w:hanging="360"/>
+      </w:pPr>
+    </w:p>
+    <w:p>
+      <w:pPr>
+        <w:ind w:left="720" w:hanging="360"/>
+      </w:pPr>
+    </w:p>
+    <w:p>
+      <w:pPr>
+        <w:pStyle w:val="a3"/>
+        <w:jc w:val="center"/>
+        <w:rPr>
+          <w:lang w:val="en-US"/>
+        </w:rPr>
+      </w:pPr>
+      <w:r>
+        <w:t>ТЗ по пунктам</w:t>
+      </w:r>
+    </w:p>
     <w:p>
       <w:pPr>
         <w:pStyle w:val="a3"/>
@@ -202,8 +252,160 @@
       </w:pPr>
     </w:lvl>
   </w:abstractNum>
+  <w:abstractNum w:abstractNumId="1" w15:restartNumberingAfterBreak="0">
+    <w:nsid w:val="6E340656"/>
+    <w:multiLevelType w:val="multilevel"/>
+    <w:tmpl w:val="86F4C894"/>
+    <w:lvl w:ilvl="0">
+      <w:start w:val="1"/>
+      <w:numFmt w:val="bullet"/>
+      <w:lvlText w:val=""/>
+      <w:lvlJc w:val="left"/>
+      <w:pPr>
+        <w:tabs>
+          <w:tab w:val="num" w:pos="720"/>
+        </w:tabs>
+        <w:ind w:left="720" w:hanging="360"/>
+      </w:pPr>
+      <w:rPr>
+        <w:rFonts w:ascii="Symbol" w:hAnsi="Symbol" w:hint="default"/>
+        <w:sz w:val="20"/>
+      </w:rPr>
+    </w:lvl>
+    <w:lvl w:ilvl="1" w:tentative="1">
+      <w:start w:val="1"/>
+      <w:numFmt w:val="bullet"/>
+      <w:lvlText w:val="o"/>
+      <w:lvlJc w:val="left"/>
+      <w:pPr>
+        <w:tabs>
+          <w:tab w:val="num" w:pos="1440"/>
+        </w:tabs>
+        <w:ind w:left="1440" w:hanging="360"/>
+      </w:pPr>
+      <w:rPr>
+        <w:rFonts w:ascii="Courier New" w:hAnsi="Courier New" w:hint="default"/>
+        <w:sz w:val="20"/>
+      </w:rPr>
+    </w:lvl>
+    <w:lvl w:ilvl="2" w:tentative="1">
+      <w:start w:val="1"/>
+      <w:numFmt w:val="bullet"/>
+      <w:lvlText w:val=""/>
+      <w:lvlJc w:val="left"/>
+      <w:pPr>
+        <w:tabs>
+          <w:tab w:val="num" w:pos="2160"/>
+        </w:tabs>
+        <w:ind w:left="2160" w:hanging="360"/>
+      </w:pPr>
+      <w:rPr>
+        <w:rFonts w:ascii="Wingdings" w:hAnsi="Wingdings" w:hint="default"/>
+        <w:sz w:val="20"/>
+      </w:rPr>
+    </w:lvl>
+    <w:lvl w:ilvl="3" w:tentative="1">
+      <w:start w:val="1"/>
+      <w:numFmt w:val="bullet"/>
+      <w:lvlText w:val=""/>
+      <w:lvlJc w:val="left"/>
+      <w:pPr>
+        <w:tabs>
+          <w:tab w:val="num" w:pos="2880"/>
+        </w:tabs>
+        <w:ind w:left="2880" w:hanging="360"/>
+      </w:pPr>
+      <w:rPr>
+        <w:rFonts w:ascii="Wingdings" w:hAnsi="Wingdings" w:hint="default"/>
+        <w:sz w:val="20"/>
+      </w:rPr>
+    </w:lvl>
+    <w:lvl w:ilvl="4" w:tentative="1">
+      <w:start w:val="1"/>
+      <w:numFmt w:val="bullet"/>
+      <w:lvlText w:val=""/>
+      <w:lvlJc w:val="left"/>
+      <w:pPr>
+        <w:tabs>
+          <w:tab w:val="num" w:pos="3600"/>
+        </w:tabs>
+        <w:ind w:left="3600" w:hanging="360"/>
+      </w:pPr>
+      <w:rPr>
+        <w:rFonts w:ascii="Wingdings" w:hAnsi="Wingdings" w:hint="default"/>
+        <w:sz w:val="20"/>
+      </w:rPr>
+    </w:lvl>
+    <w:lvl w:ilvl="5" w:tentative="1">
+      <w:start w:val="1"/>
+      <w:numFmt w:val="bullet"/>
+      <w:lvlText w:val=""/>
+      <w:lvlJc w:val="left"/>
+      <w:pPr>
+        <w:tabs>
+          <w:tab w:val="num" w:pos="4320"/>
+        </w:tabs>
+        <w:ind w:left="4320" w:hanging="360"/>
+      </w:pPr>
+      <w:rPr>
+        <w:rFonts w:ascii="Wingdings" w:hAnsi="Wingdings" w:hint="default"/>
+        <w:sz w:val="20"/>
+      </w:rPr>
+    </w:lvl>
+    <w:lvl w:ilvl="6" w:tentative="1">
+      <w:start w:val="1"/>
+      <w:numFmt w:val="bullet"/>
+      <w:lvlText w:val=""/>
+      <w:lvlJc w:val="left"/>
+      <w:pPr>
+        <w:tabs>
+          <w:tab w:val="num" w:pos="5040"/>
+        </w:tabs>
+        <w:ind w:left="5040" w:hanging="360"/>
+      </w:pPr>
+      <w:rPr>
+        <w:rFonts w:ascii="Wingdings" w:hAnsi="Wingdings" w:hint="default"/>
+        <w:sz w:val="20"/>
+      </w:rPr>
+    </w:lvl>
+    <w:lvl w:ilvl="7" w:tentative="1">
+      <w:start w:val="1"/>
+      <w:numFmt w:val="bullet"/>
+      <w:lvlText w:val=""/>
+      <w:lvlJc w:val="left"/>
+      <w:pPr>
+        <w:tabs>
+          <w:tab w:val="num" w:pos="5760"/>
+        </w:tabs>
+        <w:ind w:left="5760" w:hanging="360"/>
+      </w:pPr>
+      <w:rPr>
+        <w:rFonts w:ascii="Wingdings" w:hAnsi="Wingdings" w:hint="default"/>
+        <w:sz w:val="20"/>
+      </w:rPr>
+    </w:lvl>
+    <w:lvl w:ilvl="8" w:tentative="1">
+      <w:start w:val="1"/>
+      <w:numFmt w:val="bullet"/>
+      <w:lvlText w:val=""/>
+      <w:lvlJc w:val="left"/>
+      <w:pPr>
+        <w:tabs>
+          <w:tab w:val="num" w:pos="6480"/>
+        </w:tabs>
+        <w:ind w:left="6480" w:hanging="360"/>
+      </w:pPr>
+      <w:rPr>
+        <w:rFonts w:ascii="Wingdings" w:hAnsi="Wingdings" w:hint="default"/>
+        <w:sz w:val="20"/>
+      </w:rPr>
+    </w:lvl>
+  </w:abstractNum>
   <w:num w:numId="1">
     <w:abstractNumId w:val="0"/>
+  </w:num>
+  <w:num w:numId="2">
+    <w:abstractNumId w:val="1"/>
   </w:num>
 </w:numbering>
 </file>

</xml_diff>